<commit_message>
2nd edits for util proj
</commit_message>
<xml_diff>
--- a/CardsProj/CardsProjectWriteup.docx
+++ b/CardsProj/CardsProjectWriteup.docx
@@ -28,13 +28,8 @@
       <w:pPr>
         <w:pStyle w:val="Heading1"/>
       </w:pPr>
-      <w:proofErr w:type="gramStart"/>
-      <w:r>
-        <w:t>Writeup</w:t>
-      </w:r>
-      <w:proofErr w:type="gramEnd"/>
-      <w:r>
-        <w:t xml:space="preserve"> for Cards Project</w:t>
+      <w:r>
+        <w:t>Writeup for Cards Project</w:t>
       </w:r>
     </w:p>
     <w:p>
@@ -55,15 +50,13 @@
       </w:r>
       <w:proofErr w:type="spellEnd"/>
       <w:r>
-        <w:t xml:space="preserve">. I am working on this project in my other class and felt like this would enhance the work I am already doing. Completing the project, it has visualized the data for me in a way that I wasn’t able to before the project. I think the dataset was a good choice for the project as it gives the reader a lot of information on the </w:t>
-      </w:r>
-      <w:proofErr w:type="gramStart"/>
-      <w:r>
-        <w:t>spills</w:t>
-      </w:r>
-      <w:proofErr w:type="gramEnd"/>
-      <w:r>
-        <w:t xml:space="preserve"> and you can interrogate the data a bit more freely with this project. </w:t>
+        <w:t>. I am working on this project in my other class and felt like this would enhance the work I am already doing.</w:t>
+      </w:r>
+      <w:r>
+        <w:t xml:space="preserve"> By c</w:t>
+      </w:r>
+      <w:r>
+        <w:t xml:space="preserve">ompleting the project, it has visualized the data for me in a way that I wasn’t able to before the project. I think the dataset was a good choice for the project as it gives the reader a lot of information on the spills and you can interrogate the data a bit more freely with this project. </w:t>
       </w:r>
     </w:p>
     <w:p/>
@@ -90,15 +83,7 @@
     </w:p>
     <w:p>
       <w:r>
-        <w:t xml:space="preserve">I started by cleaning my Con </w:t>
-      </w:r>
-      <w:proofErr w:type="gramStart"/>
-      <w:r>
-        <w:t>Edison spills</w:t>
-      </w:r>
-      <w:proofErr w:type="gramEnd"/>
-      <w:r>
-        <w:t xml:space="preserve"> dataset and pushing it to my </w:t>
+        <w:t xml:space="preserve">I started by cleaning my Con Edison spills dataset and pushing it to my </w:t>
       </w:r>
       <w:proofErr w:type="spellStart"/>
       <w:r>
@@ -114,29 +99,46 @@
       </w:r>
       <w:proofErr w:type="spellEnd"/>
       <w:r>
-        <w:t xml:space="preserve">, parse through the data to make it readable and </w:t>
-      </w:r>
-      <w:proofErr w:type="gramStart"/>
-      <w:r>
-        <w:t>store in</w:t>
-      </w:r>
-      <w:proofErr w:type="gramEnd"/>
-      <w:r>
-        <w:t xml:space="preserve"> an object from which the data could be extracted and used in the page. To do that, I created another function that would grab the HTML elements I wanted to populate with the </w:t>
-      </w:r>
-      <w:proofErr w:type="gramStart"/>
-      <w:r>
-        <w:t>data .</w:t>
-      </w:r>
-      <w:proofErr w:type="gramEnd"/>
-      <w:r>
-        <w:t xml:space="preserve"> I read in the data, cleaned it a bit to make sure it was presentable on the page and then created HTML code to be appended to the parent container where I wanted my cards to show up in. I looped through each individual item in my greater dataset and added the unique data needed for each card. Lastly, I implemented a filtering component based on the year and county when and where the spills occurred. I grabbed the select elements in the HTML and added an event listener to each, attaching a function</w:t>
-      </w:r>
-      <w:r>
-        <w:t xml:space="preserve">, filter which is available to Array objects in JavaScript, </w:t>
-      </w:r>
-      <w:r>
-        <w:t xml:space="preserve">that filtered the data to only show what was selected based on the filters from the data and then reran my </w:t>
+        <w:t>, parse through the data to make it readable and store in an object from which the data could be extracted and used in the page. To do that, I created another function that would grab the HTML elements I wanted to populate with the data</w:t>
+      </w:r>
+      <w:r>
+        <w:t>.</w:t>
+      </w:r>
+      <w:r>
+        <w:t xml:space="preserve"> I </w:t>
+      </w:r>
+      <w:r>
+        <w:t xml:space="preserve">then </w:t>
+      </w:r>
+      <w:r>
+        <w:t>read in the data, cleaned it a bit to make sure it was presentable on the page and then created HTML code to be appended to the parent container where I wanted my cards to show up in. I looped through each individual item in my greater dataset and added the unique data needed for each card</w:t>
+      </w:r>
+      <w:r>
+        <w:t xml:space="preserve"> in the HTML code</w:t>
+      </w:r>
+      <w:r>
+        <w:t>. Lastly, I implemented a filtering component based on the year and county when and where the spills occurred. I grabbed the select elements in the HTML and added an event listener to each, attaching a function</w:t>
+      </w:r>
+      <w:r>
+        <w:t xml:space="preserve"> that would filter the data using a</w:t>
+      </w:r>
+      <w:r>
+        <w:t xml:space="preserve"> </w:t>
+      </w:r>
+      <w:r>
+        <w:t>function</w:t>
+      </w:r>
+      <w:r>
+        <w:t xml:space="preserve"> which is available to Array objects in JavaScript, </w:t>
+      </w:r>
+      <w:r>
+        <w:t xml:space="preserve">that filtered the data to only show what was selected based on the filters </w:t>
+      </w:r>
+      <w:r>
+        <w:t>selected</w:t>
+      </w:r>
+      <w:r>
+        <w:t xml:space="preserve"> and then reran my </w:t>
       </w:r>
       <w:proofErr w:type="spellStart"/>
       <w:r>
@@ -181,15 +183,7 @@
         <w:t>I encapsulated the spilled amount in a thin border and made the text reddish-brown to make the figure stick out</w:t>
       </w:r>
       <w:r>
-        <w:t xml:space="preserve">. I also emphasized the size of the location and amount spilled as that is what I wanted the focus to be </w:t>
-      </w:r>
-      <w:proofErr w:type="gramStart"/>
-      <w:r>
-        <w:t>on</w:t>
-      </w:r>
-      <w:proofErr w:type="gramEnd"/>
-      <w:r>
-        <w:t xml:space="preserve"> so I made sure, hierarchy wise, these pieces of information were first and bigger than the rest</w:t>
+        <w:t>. I also emphasized the size of the location and amount spilled as that is what I wanted the focus to be on so I made sure, hierarchy wise, these pieces of information were first and bigger than the rest</w:t>
       </w:r>
       <w:r>
         <w:t>. I also added information like the source and factor of the spill but placed those below in smaller font as I considered it ancillary pieces of information for this specific project.</w:t>
@@ -197,11 +191,9 @@
       <w:r>
         <w:t xml:space="preserve"> I also know the year will take up the least amount of space width wise so I placed it on the bottom for aesthetic </w:t>
       </w:r>
-      <w:proofErr w:type="gramStart"/>
-      <w:r>
-        <w:t>purposes</w:t>
-      </w:r>
-      <w:proofErr w:type="gramEnd"/>
+      <w:r>
+        <w:t>purposes,</w:t>
+      </w:r>
       <w:r>
         <w:t xml:space="preserve"> but it also makes it easier to check which year the spill is from as it is not buried in the middle with the other data. </w:t>
       </w:r>

</xml_diff>